<commit_message>
idk whats in there but ok
</commit_message>
<xml_diff>
--- a/docs_sdacha/OTCHET1/Дмитриев_Э-2010_НИР.DOCX
+++ b/docs_sdacha/OTCHET1/Дмитриев_Э-2010_НИР.DOCX
@@ -4,76 +4,67 @@
   <w:body>
     <w:p>
       <w:pPr>
-        <w:spacing w:after="0" w:line="240" w:lineRule="auto"/>
-        <w:ind w:firstLine="720"/>
-        <w:jc w:val="center"/>
-        <w:rPr>
-          <w:rFonts w:ascii="Times New Roman" w:hAnsi="Times New Roman" w:cs="Times New Roman"/>
+        <w:pStyle w:val="ae"/>
+        <w:spacing w:before="0" w:after="0" w:line="240" w:lineRule="auto"/>
+        <w:ind w:left="2410"/>
+        <w:rPr>
+          <w:rFonts w:ascii="Times New Roman" w:hAnsi="Times New Roman"/>
           <w:b/>
-          <w:bCs/>
+          <w:i w:val="0"/>
+          <w:caps/>
           <w:sz w:val="20"/>
           <w:szCs w:val="20"/>
         </w:rPr>
-      </w:pPr>
-      <w:r>
-        <w:t xml:space="preserve">    </w:t>
-      </w:r>
-      <w:r>
-        <w:rPr>
-          <w:rFonts w:ascii="Times New Roman" w:hAnsi="Times New Roman" w:cs="Times New Roman"/>
+        <w:sectPr>
+          <w:footerReference w:type="default" r:id="rId8"/>
+          <w:pgSz w:w="11906" w:h="16838"/>
+          <w:pgMar w:top="1134" w:right="850" w:bottom="1134" w:left="1701" w:header="708" w:footer="708" w:gutter="0"/>
+          <w:cols w:space="708"/>
+          <w:titlePg/>
+          <w:docGrid w:linePitch="360"/>
+        </w:sectPr>
+      </w:pPr>
+      <w:r>
+        <w:rPr>
           <w:noProof/>
-          <w:lang w:eastAsia="ru-RU"/>
         </w:rPr>
         <w:drawing>
-          <wp:anchor distT="0" distB="0" distL="114300" distR="114300" simplePos="0" relativeHeight="251659264" behindDoc="0" locked="0" layoutInCell="1" allowOverlap="1" wp14:anchorId="2161A869" wp14:editId="3A86918C">
+          <wp:anchor distT="0" distB="0" distL="0" distR="0" simplePos="0" relativeHeight="251659264" behindDoc="0" locked="0" layoutInCell="1" allowOverlap="1" wp14:anchorId="515DB6B7" wp14:editId="523A9C17">
             <wp:simplePos x="0" y="0"/>
-            <wp:positionH relativeFrom="column">
-              <wp:posOffset>-495300</wp:posOffset>
+            <wp:positionH relativeFrom="page">
+              <wp:posOffset>127635</wp:posOffset>
             </wp:positionH>
-            <wp:positionV relativeFrom="paragraph">
-              <wp:posOffset>-10795</wp:posOffset>
+            <wp:positionV relativeFrom="page">
+              <wp:posOffset>-33020</wp:posOffset>
             </wp:positionV>
-            <wp:extent cx="1319530" cy="1316355"/>
+            <wp:extent cx="7175500" cy="10693400"/>
             <wp:effectExtent l="0" t="0" r="0" b="0"/>
             <wp:wrapNone/>
-            <wp:docPr id="11" name="Рисунок 8" descr="http://unecon.ru/sites/default/files/logo-spbgeu-sokr.jpg"/>
+            <wp:docPr id="1" name="Image 1"/>
             <wp:cNvGraphicFramePr>
-              <a:graphicFrameLocks xmlns:a="http://schemas.openxmlformats.org/drawingml/2006/main" noChangeAspect="1"/>
+              <a:graphicFrameLocks xmlns:a="http://schemas.openxmlformats.org/drawingml/2006/main"/>
             </wp:cNvGraphicFramePr>
             <a:graphic xmlns:a="http://schemas.openxmlformats.org/drawingml/2006/main">
               <a:graphicData uri="http://schemas.openxmlformats.org/drawingml/2006/picture">
                 <pic:pic xmlns:pic="http://schemas.openxmlformats.org/drawingml/2006/picture">
                   <pic:nvPicPr>
-                    <pic:cNvPr id="0" name="Рисунок 8" descr="http://unecon.ru/sites/default/files/logo-spbgeu-sokr.jpg"/>
-                    <pic:cNvPicPr>
-                      <a:picLocks noChangeAspect="1" noChangeArrowheads="1"/>
-                    </pic:cNvPicPr>
+                    <pic:cNvPr id="1" name="Image 1"/>
+                    <pic:cNvPicPr/>
                   </pic:nvPicPr>
                   <pic:blipFill>
-                    <a:blip r:embed="rId8" cstate="print">
-                      <a:extLst>
-                        <a:ext uri="{28A0092B-C50C-407E-A947-70E740481C1C}">
-                          <a14:useLocalDpi xmlns:a14="http://schemas.microsoft.com/office/drawing/2010/main" val="0"/>
-                        </a:ext>
-                      </a:extLst>
-                    </a:blip>
-                    <a:srcRect t="16151" b="13303"/>
+                    <a:blip r:embed="rId9" cstate="print"/>
                     <a:stretch>
                       <a:fillRect/>
                     </a:stretch>
                   </pic:blipFill>
-                  <pic:spPr bwMode="auto">
+                  <pic:spPr>
                     <a:xfrm>
                       <a:off x="0" y="0"/>
-                      <a:ext cx="1319530" cy="1316355"/>
+                      <a:ext cx="7175500" cy="10693400"/>
                     </a:xfrm>
                     <a:prstGeom prst="rect">
                       <a:avLst/>
                     </a:prstGeom>
-                    <a:noFill/>
-                    <a:ln>
-                      <a:noFill/>
-                    </a:ln>
                   </pic:spPr>
                 </pic:pic>
               </a:graphicData>
@@ -81,1082 +72,6 @@
           </wp:anchor>
         </w:drawing>
       </w:r>
-      <w:r>
-        <w:rPr>
-          <w:rFonts w:ascii="Times New Roman" w:hAnsi="Times New Roman" w:cs="Times New Roman"/>
-          <w:b/>
-          <w:bCs/>
-          <w:sz w:val="20"/>
-          <w:szCs w:val="20"/>
-        </w:rPr>
-        <w:t>МИНОБРНАУКИ РОССИИ</w:t>
-      </w:r>
-    </w:p>
-    <w:p>
-      <w:pPr>
-        <w:tabs>
-          <w:tab w:val="left" w:pos="5790"/>
-        </w:tabs>
-        <w:spacing w:after="0" w:line="240" w:lineRule="auto"/>
-        <w:ind w:left="1134"/>
-        <w:jc w:val="center"/>
-        <w:rPr>
-          <w:rFonts w:ascii="Times New Roman" w:hAnsi="Times New Roman" w:cs="Times New Roman"/>
-          <w:b/>
-          <w:bCs/>
-        </w:rPr>
-      </w:pPr>
-      <w:r>
-        <w:rPr>
-          <w:rFonts w:ascii="Times New Roman" w:hAnsi="Times New Roman" w:cs="Times New Roman"/>
-          <w:b/>
-          <w:bCs/>
-        </w:rPr>
-        <w:t>федеральное государственное бюджетное образовательное учреждение</w:t>
-      </w:r>
-    </w:p>
-    <w:p>
-      <w:pPr>
-        <w:tabs>
-          <w:tab w:val="left" w:pos="5790"/>
-        </w:tabs>
-        <w:spacing w:after="0" w:line="240" w:lineRule="auto"/>
-        <w:ind w:left="1134"/>
-        <w:jc w:val="center"/>
-        <w:rPr>
-          <w:rFonts w:ascii="Times New Roman" w:hAnsi="Times New Roman" w:cs="Times New Roman"/>
-          <w:b/>
-          <w:bCs/>
-        </w:rPr>
-      </w:pPr>
-      <w:r>
-        <w:rPr>
-          <w:rFonts w:ascii="Times New Roman" w:hAnsi="Times New Roman" w:cs="Times New Roman"/>
-          <w:b/>
-          <w:bCs/>
-        </w:rPr>
-        <w:t>высшего образования</w:t>
-      </w:r>
-    </w:p>
-    <w:p>
-      <w:pPr>
-        <w:tabs>
-          <w:tab w:val="left" w:pos="5790"/>
-        </w:tabs>
-        <w:spacing w:after="0" w:line="240" w:lineRule="auto"/>
-        <w:ind w:left="1134"/>
-        <w:jc w:val="center"/>
-        <w:rPr>
-          <w:rFonts w:ascii="Times New Roman" w:hAnsi="Times New Roman" w:cs="Times New Roman"/>
-          <w:b/>
-          <w:bCs/>
-        </w:rPr>
-      </w:pPr>
-      <w:r>
-        <w:rPr>
-          <w:rFonts w:ascii="Times New Roman" w:hAnsi="Times New Roman" w:cs="Times New Roman"/>
-          <w:b/>
-          <w:bCs/>
-        </w:rPr>
-        <w:t>«САНКТ-ПЕТЕРБУРГСКИЙ ГОСУДАРСТВЕННЫЙ ЭКОНОМИЧЕСКИЙ</w:t>
-      </w:r>
-    </w:p>
-    <w:p>
-      <w:pPr>
-        <w:tabs>
-          <w:tab w:val="left" w:pos="5790"/>
-        </w:tabs>
-        <w:spacing w:after="0" w:line="240" w:lineRule="auto"/>
-        <w:ind w:left="1134"/>
-        <w:jc w:val="center"/>
-        <w:rPr>
-          <w:rFonts w:ascii="Times New Roman" w:hAnsi="Times New Roman" w:cs="Times New Roman"/>
-          <w:b/>
-          <w:bCs/>
-        </w:rPr>
-      </w:pPr>
-      <w:r>
-        <w:rPr>
-          <w:rFonts w:ascii="Times New Roman" w:hAnsi="Times New Roman" w:cs="Times New Roman"/>
-          <w:b/>
-          <w:bCs/>
-        </w:rPr>
-        <w:t>УНИВЕРСИТЕТ»</w:t>
-      </w:r>
-    </w:p>
-    <w:p>
-      <w:pPr>
-        <w:tabs>
-          <w:tab w:val="left" w:pos="5790"/>
-        </w:tabs>
-        <w:spacing w:after="0" w:line="240" w:lineRule="auto"/>
-        <w:ind w:left="1134"/>
-        <w:jc w:val="center"/>
-        <w:rPr>
-          <w:rFonts w:ascii="Times New Roman" w:hAnsi="Times New Roman" w:cs="Times New Roman"/>
-          <w:sz w:val="28"/>
-          <w:szCs w:val="28"/>
-        </w:rPr>
-      </w:pPr>
-      <w:r>
-        <w:rPr>
-          <w:rFonts w:ascii="Times New Roman" w:hAnsi="Times New Roman" w:cs="Times New Roman"/>
-          <w:b/>
-          <w:bCs/>
-        </w:rPr>
-        <w:t>(</w:t>
-      </w:r>
-      <w:proofErr w:type="spellStart"/>
-      <w:r>
-        <w:rPr>
-          <w:rFonts w:ascii="Times New Roman" w:hAnsi="Times New Roman" w:cs="Times New Roman"/>
-          <w:b/>
-          <w:bCs/>
-        </w:rPr>
-        <w:t>СПбГЭУ</w:t>
-      </w:r>
-      <w:proofErr w:type="spellEnd"/>
-      <w:r>
-        <w:rPr>
-          <w:rFonts w:ascii="Times New Roman" w:hAnsi="Times New Roman" w:cs="Times New Roman"/>
-          <w:b/>
-          <w:bCs/>
-        </w:rPr>
-        <w:t>)</w:t>
-      </w:r>
-    </w:p>
-    <w:p>
-      <w:pPr>
-        <w:tabs>
-          <w:tab w:val="left" w:pos="5790"/>
-        </w:tabs>
-        <w:spacing w:after="0" w:line="240" w:lineRule="auto"/>
-        <w:jc w:val="center"/>
-        <w:rPr>
-          <w:rFonts w:ascii="Times New Roman" w:hAnsi="Times New Roman" w:cs="Times New Roman"/>
-          <w:sz w:val="28"/>
-          <w:szCs w:val="28"/>
-        </w:rPr>
-      </w:pPr>
-    </w:p>
-    <w:p>
-      <w:pPr>
-        <w:spacing w:after="0" w:line="240" w:lineRule="auto"/>
-        <w:rPr>
-          <w:rFonts w:ascii="Times New Roman" w:hAnsi="Times New Roman" w:cs="Times New Roman"/>
-          <w:sz w:val="28"/>
-          <w:szCs w:val="28"/>
-        </w:rPr>
-      </w:pPr>
-    </w:p>
-    <w:p>
-      <w:pPr>
-        <w:spacing w:after="0" w:line="240" w:lineRule="auto"/>
-        <w:jc w:val="center"/>
-        <w:rPr>
-          <w:rFonts w:ascii="Times New Roman" w:hAnsi="Times New Roman" w:cs="Times New Roman"/>
-          <w:b/>
-          <w:sz w:val="28"/>
-          <w:szCs w:val="28"/>
-        </w:rPr>
-      </w:pPr>
-      <w:r>
-        <w:rPr>
-          <w:rFonts w:ascii="Times New Roman" w:hAnsi="Times New Roman" w:cs="Times New Roman"/>
-          <w:b/>
-          <w:sz w:val="28"/>
-          <w:szCs w:val="28"/>
-        </w:rPr>
-        <w:t>ОТЧЕТ</w:t>
-      </w:r>
-    </w:p>
-    <w:p>
-      <w:pPr>
-        <w:spacing w:after="0" w:line="240" w:lineRule="auto"/>
-        <w:jc w:val="center"/>
-        <w:rPr>
-          <w:rFonts w:ascii="Times New Roman" w:hAnsi="Times New Roman" w:cs="Times New Roman"/>
-          <w:b/>
-          <w:iCs/>
-          <w:sz w:val="28"/>
-          <w:szCs w:val="28"/>
-        </w:rPr>
-      </w:pPr>
-      <w:r>
-        <w:rPr>
-          <w:rFonts w:ascii="Times New Roman" w:hAnsi="Times New Roman" w:cs="Times New Roman"/>
-          <w:b/>
-          <w:sz w:val="28"/>
-          <w:szCs w:val="28"/>
-        </w:rPr>
-        <w:t xml:space="preserve">по </w:t>
-      </w:r>
-      <w:r>
-        <w:rPr>
-          <w:rFonts w:ascii="Times New Roman" w:hAnsi="Times New Roman" w:cs="Times New Roman"/>
-          <w:b/>
-          <w:iCs/>
-          <w:sz w:val="28"/>
-          <w:szCs w:val="28"/>
-        </w:rPr>
-        <w:t xml:space="preserve">Производственной практике </w:t>
-      </w:r>
-    </w:p>
-    <w:p>
-      <w:pPr>
-        <w:spacing w:after="0" w:line="240" w:lineRule="auto"/>
-        <w:jc w:val="center"/>
-        <w:rPr>
-          <w:rFonts w:ascii="Times New Roman" w:hAnsi="Times New Roman" w:cs="Times New Roman"/>
-          <w:b/>
-          <w:iCs/>
-          <w:sz w:val="28"/>
-          <w:szCs w:val="28"/>
-        </w:rPr>
-      </w:pPr>
-      <w:r>
-        <w:rPr>
-          <w:rFonts w:ascii="Times New Roman" w:hAnsi="Times New Roman" w:cs="Times New Roman"/>
-          <w:b/>
-          <w:iCs/>
-          <w:sz w:val="28"/>
-          <w:szCs w:val="28"/>
-        </w:rPr>
-        <w:t>(научно-исследовательская работа)</w:t>
-      </w:r>
-    </w:p>
-    <w:p>
-      <w:pPr>
-        <w:spacing w:after="0" w:line="240" w:lineRule="auto"/>
-        <w:jc w:val="center"/>
-        <w:rPr>
-          <w:rFonts w:ascii="Times New Roman" w:hAnsi="Times New Roman" w:cs="Times New Roman"/>
-          <w:b/>
-          <w:sz w:val="28"/>
-          <w:szCs w:val="28"/>
-        </w:rPr>
-      </w:pPr>
-    </w:p>
-    <w:p>
-      <w:pPr>
-        <w:spacing w:after="0" w:line="240" w:lineRule="auto"/>
-        <w:jc w:val="center"/>
-        <w:rPr>
-          <w:rFonts w:ascii="Times New Roman" w:hAnsi="Times New Roman" w:cs="Times New Roman"/>
-          <w:b/>
-          <w:sz w:val="28"/>
-          <w:szCs w:val="28"/>
-        </w:rPr>
-      </w:pPr>
-    </w:p>
-    <w:p>
-      <w:pPr>
-        <w:pStyle w:val="a3"/>
-        <w:tabs>
-          <w:tab w:val="right" w:leader="underscore" w:pos="7356"/>
-        </w:tabs>
-        <w:ind w:firstLine="0"/>
-        <w:rPr>
-          <w:sz w:val="28"/>
-          <w:szCs w:val="28"/>
-        </w:rPr>
-      </w:pPr>
-      <w:r>
-        <w:rPr>
-          <w:sz w:val="28"/>
-          <w:szCs w:val="28"/>
-        </w:rPr>
-        <w:t xml:space="preserve">Наименование организации прохождения практической подготовки: </w:t>
-      </w:r>
-    </w:p>
-    <w:p>
-      <w:pPr>
-        <w:spacing w:after="0" w:line="240" w:lineRule="auto"/>
-        <w:jc w:val="center"/>
-        <w:rPr>
-          <w:rFonts w:ascii="Times New Roman" w:eastAsia="Times New Roman" w:hAnsi="Times New Roman" w:cs="Times New Roman"/>
-          <w:b/>
-          <w:sz w:val="28"/>
-          <w:szCs w:val="28"/>
-          <w:u w:val="single"/>
-          <w:lang w:eastAsia="ru-RU"/>
-        </w:rPr>
-      </w:pPr>
-      <w:r>
-        <w:rPr>
-          <w:rFonts w:ascii="Times New Roman" w:eastAsia="Times New Roman" w:hAnsi="Times New Roman" w:cs="Times New Roman"/>
-          <w:b/>
-          <w:sz w:val="28"/>
-          <w:szCs w:val="28"/>
-          <w:u w:val="single"/>
-          <w:lang w:eastAsia="ru-RU"/>
-        </w:rPr>
-        <w:t>ООО «Актив-Инвест»</w:t>
-      </w:r>
-    </w:p>
-    <w:p>
-      <w:pPr>
-        <w:spacing w:after="0" w:line="240" w:lineRule="auto"/>
-        <w:jc w:val="center"/>
-        <w:rPr>
-          <w:rFonts w:ascii="Times New Roman" w:hAnsi="Times New Roman" w:cs="Times New Roman"/>
-          <w:i/>
-        </w:rPr>
-      </w:pPr>
-      <w:r>
-        <w:rPr>
-          <w:rFonts w:ascii="Times New Roman" w:hAnsi="Times New Roman" w:cs="Times New Roman"/>
-          <w:i/>
-        </w:rPr>
-        <w:t xml:space="preserve"> (наименование организации)</w:t>
-      </w:r>
-    </w:p>
-    <w:p>
-      <w:pPr>
-        <w:pStyle w:val="a3"/>
-        <w:ind w:firstLine="0"/>
-        <w:jc w:val="left"/>
-        <w:rPr>
-          <w:b/>
-          <w:sz w:val="28"/>
-          <w:szCs w:val="28"/>
-        </w:rPr>
-      </w:pPr>
-    </w:p>
-    <w:p>
-      <w:pPr>
-        <w:pStyle w:val="a3"/>
-        <w:ind w:firstLine="0"/>
-        <w:jc w:val="left"/>
-        <w:rPr>
-          <w:sz w:val="28"/>
-          <w:szCs w:val="28"/>
-        </w:rPr>
-      </w:pPr>
-      <w:r>
-        <w:rPr>
-          <w:sz w:val="28"/>
-          <w:szCs w:val="28"/>
-        </w:rPr>
-        <w:t xml:space="preserve">Направление </w:t>
-      </w:r>
-      <w:r>
-        <w:rPr>
-          <w:b/>
-          <w:sz w:val="28"/>
-          <w:szCs w:val="28"/>
-          <w:u w:val="single"/>
-        </w:rPr>
-        <w:t>38.03.01 «Экономика»</w:t>
-      </w:r>
-    </w:p>
-    <w:p>
-      <w:pPr>
-        <w:pStyle w:val="a3"/>
-        <w:ind w:firstLine="0"/>
-        <w:jc w:val="left"/>
-        <w:rPr>
-          <w:i/>
-          <w:sz w:val="24"/>
-          <w:szCs w:val="24"/>
-        </w:rPr>
-      </w:pPr>
-      <w:r>
-        <w:rPr>
-          <w:sz w:val="28"/>
-          <w:szCs w:val="28"/>
-        </w:rPr>
-        <w:tab/>
-      </w:r>
-      <w:r>
-        <w:rPr>
-          <w:sz w:val="28"/>
-          <w:szCs w:val="28"/>
-        </w:rPr>
-        <w:tab/>
-      </w:r>
-      <w:r>
-        <w:rPr>
-          <w:sz w:val="28"/>
-          <w:szCs w:val="28"/>
-        </w:rPr>
-        <w:tab/>
-      </w:r>
-      <w:r>
-        <w:rPr>
-          <w:i/>
-          <w:iCs/>
-          <w:sz w:val="24"/>
-          <w:szCs w:val="24"/>
-        </w:rPr>
-        <w:t>(шифр, наименование</w:t>
-      </w:r>
-      <w:r>
-        <w:rPr>
-          <w:i/>
-          <w:sz w:val="24"/>
-          <w:szCs w:val="24"/>
-        </w:rPr>
-        <w:t>)</w:t>
-      </w:r>
-    </w:p>
-    <w:p>
-      <w:pPr>
-        <w:pStyle w:val="CM35"/>
-        <w:spacing w:after="0"/>
-        <w:rPr>
-          <w:i/>
-        </w:rPr>
-      </w:pPr>
-      <w:r>
-        <w:rPr>
-          <w:sz w:val="28"/>
-          <w:szCs w:val="28"/>
-        </w:rPr>
-        <w:t xml:space="preserve">Направленность: </w:t>
-      </w:r>
-      <w:r>
-        <w:rPr>
-          <w:b/>
-          <w:sz w:val="28"/>
-          <w:szCs w:val="28"/>
-          <w:u w:val="single"/>
-        </w:rPr>
-        <w:t>Математическое моделирование и анализ данных в экономике</w:t>
-      </w:r>
-      <w:r>
-        <w:rPr>
-          <w:sz w:val="28"/>
-          <w:szCs w:val="28"/>
-        </w:rPr>
-        <w:tab/>
-      </w:r>
-      <w:r>
-        <w:rPr>
-          <w:sz w:val="28"/>
-          <w:szCs w:val="28"/>
-        </w:rPr>
-        <w:tab/>
-      </w:r>
-      <w:r>
-        <w:rPr>
-          <w:sz w:val="28"/>
-          <w:szCs w:val="28"/>
-        </w:rPr>
-        <w:tab/>
-      </w:r>
-      <w:r>
-        <w:rPr>
-          <w:sz w:val="28"/>
-          <w:szCs w:val="28"/>
-        </w:rPr>
-        <w:tab/>
-      </w:r>
-      <w:r>
-        <w:rPr>
-          <w:sz w:val="28"/>
-          <w:szCs w:val="28"/>
-        </w:rPr>
-        <w:tab/>
-      </w:r>
-      <w:r>
-        <w:rPr>
-          <w:sz w:val="28"/>
-          <w:szCs w:val="28"/>
-        </w:rPr>
-        <w:tab/>
-      </w:r>
-      <w:r>
-        <w:rPr>
-          <w:sz w:val="28"/>
-          <w:szCs w:val="28"/>
-        </w:rPr>
-        <w:tab/>
-      </w:r>
-      <w:r>
-        <w:rPr>
-          <w:i/>
-          <w:iCs/>
-        </w:rPr>
-        <w:t>(наименование</w:t>
-      </w:r>
-      <w:r>
-        <w:rPr>
-          <w:i/>
-        </w:rPr>
-        <w:t>)</w:t>
-      </w:r>
-    </w:p>
-    <w:p>
-      <w:pPr>
-        <w:pStyle w:val="CM35"/>
-        <w:spacing w:after="0"/>
-        <w:ind w:right="-436"/>
-        <w:rPr>
-          <w:b/>
-          <w:sz w:val="28"/>
-          <w:szCs w:val="28"/>
-        </w:rPr>
-      </w:pPr>
-    </w:p>
-    <w:p>
-      <w:pPr>
-        <w:spacing w:after="0"/>
-        <w:rPr>
-          <w:lang w:eastAsia="ru-RU"/>
-        </w:rPr>
-      </w:pPr>
-    </w:p>
-    <w:p>
-      <w:pPr>
-        <w:pStyle w:val="CM35"/>
-        <w:spacing w:after="0"/>
-        <w:ind w:right="-436"/>
-        <w:rPr>
-          <w:sz w:val="28"/>
-          <w:szCs w:val="28"/>
-        </w:rPr>
-      </w:pPr>
-      <w:r>
-        <w:rPr>
-          <w:sz w:val="28"/>
-          <w:szCs w:val="28"/>
-        </w:rPr>
-        <w:t xml:space="preserve">Обучающийся    </w:t>
-      </w:r>
-      <w:r>
-        <w:rPr>
-          <w:b/>
-          <w:sz w:val="28"/>
-          <w:szCs w:val="28"/>
-          <w:u w:val="single"/>
-        </w:rPr>
-        <w:t>Дмитриев Александр Ростиславович</w:t>
-      </w:r>
-    </w:p>
-    <w:p>
-      <w:pPr>
-        <w:pStyle w:val="a3"/>
-        <w:tabs>
-          <w:tab w:val="right" w:leader="underscore" w:pos="9072"/>
-        </w:tabs>
-        <w:ind w:firstLine="0"/>
-        <w:rPr>
-          <w:i/>
-          <w:iCs/>
-          <w:sz w:val="24"/>
-          <w:szCs w:val="24"/>
-        </w:rPr>
-      </w:pPr>
-      <w:r>
-        <w:rPr>
-          <w:i/>
-          <w:iCs/>
-          <w:sz w:val="24"/>
-          <w:szCs w:val="24"/>
-        </w:rPr>
-        <w:t xml:space="preserve">                                      (Ф.И.О. полностью)</w:t>
-      </w:r>
-    </w:p>
-    <w:p>
-      <w:pPr>
-        <w:pStyle w:val="a3"/>
-        <w:tabs>
-          <w:tab w:val="right" w:leader="underscore" w:pos="9072"/>
-        </w:tabs>
-        <w:ind w:firstLine="0"/>
-        <w:jc w:val="center"/>
-        <w:rPr>
-          <w:i/>
-          <w:iCs/>
-          <w:sz w:val="24"/>
-          <w:szCs w:val="24"/>
-        </w:rPr>
-      </w:pPr>
-    </w:p>
-    <w:p>
-      <w:pPr>
-        <w:pStyle w:val="Default"/>
-        <w:jc w:val="both"/>
-        <w:rPr>
-          <w:color w:val="auto"/>
-          <w:sz w:val="28"/>
-          <w:szCs w:val="28"/>
-        </w:rPr>
-      </w:pPr>
-      <w:r>
-        <w:rPr>
-          <w:color w:val="auto"/>
-          <w:sz w:val="28"/>
-          <w:szCs w:val="28"/>
-        </w:rPr>
-        <w:t xml:space="preserve">Группа </w:t>
-      </w:r>
-      <w:r>
-        <w:rPr>
-          <w:rFonts w:eastAsia="Times New Roman"/>
-          <w:b/>
-          <w:color w:val="auto"/>
-          <w:sz w:val="28"/>
-          <w:szCs w:val="28"/>
-          <w:u w:val="single"/>
-        </w:rPr>
-        <w:t>Э-2010</w:t>
-      </w:r>
-      <w:r>
-        <w:rPr>
-          <w:color w:val="auto"/>
-          <w:sz w:val="28"/>
-          <w:szCs w:val="28"/>
-        </w:rPr>
-        <w:tab/>
-      </w:r>
-      <w:r>
-        <w:rPr>
-          <w:color w:val="auto"/>
-          <w:sz w:val="28"/>
-          <w:szCs w:val="28"/>
-        </w:rPr>
-        <w:tab/>
-      </w:r>
-      <w:r>
-        <w:rPr>
-          <w:color w:val="auto"/>
-          <w:sz w:val="28"/>
-          <w:szCs w:val="28"/>
-        </w:rPr>
-        <w:tab/>
-      </w:r>
-      <w:r>
-        <w:rPr>
-          <w:color w:val="auto"/>
-          <w:sz w:val="28"/>
-          <w:szCs w:val="28"/>
-        </w:rPr>
-        <w:tab/>
-      </w:r>
-      <w:r>
-        <w:rPr>
-          <w:color w:val="auto"/>
-          <w:sz w:val="28"/>
-          <w:szCs w:val="28"/>
-        </w:rPr>
-        <w:tab/>
-      </w:r>
-      <w:r>
-        <w:rPr>
-          <w:color w:val="auto"/>
-          <w:sz w:val="28"/>
-          <w:szCs w:val="28"/>
-        </w:rPr>
-        <w:tab/>
-        <w:t>Подпись________________</w:t>
-      </w:r>
-    </w:p>
-    <w:p>
-      <w:pPr>
-        <w:pStyle w:val="Default"/>
-        <w:ind w:firstLine="720"/>
-        <w:rPr>
-          <w:i/>
-          <w:color w:val="auto"/>
-        </w:rPr>
-      </w:pPr>
-      <w:r>
-        <w:rPr>
-          <w:i/>
-          <w:color w:val="auto"/>
-        </w:rPr>
-        <w:t xml:space="preserve">  (номер группы)</w:t>
-      </w:r>
-    </w:p>
-    <w:p>
-      <w:pPr>
-        <w:pStyle w:val="a3"/>
-        <w:tabs>
-          <w:tab w:val="right" w:leader="underscore" w:pos="9072"/>
-        </w:tabs>
-        <w:ind w:firstLine="0"/>
-        <w:jc w:val="left"/>
-        <w:rPr>
-          <w:sz w:val="28"/>
-          <w:szCs w:val="28"/>
-        </w:rPr>
-      </w:pPr>
-    </w:p>
-    <w:p>
-      <w:pPr>
-        <w:pStyle w:val="a3"/>
-        <w:tabs>
-          <w:tab w:val="right" w:leader="underscore" w:pos="9072"/>
-        </w:tabs>
-        <w:ind w:firstLine="0"/>
-        <w:jc w:val="left"/>
-        <w:rPr>
-          <w:sz w:val="28"/>
-          <w:szCs w:val="28"/>
-        </w:rPr>
-      </w:pPr>
-    </w:p>
-    <w:p>
-      <w:pPr>
-        <w:pStyle w:val="a3"/>
-        <w:tabs>
-          <w:tab w:val="right" w:leader="underscore" w:pos="9072"/>
-        </w:tabs>
-        <w:ind w:firstLine="0"/>
-        <w:jc w:val="left"/>
-        <w:rPr>
-          <w:sz w:val="28"/>
-          <w:szCs w:val="28"/>
-        </w:rPr>
-      </w:pPr>
-      <w:r>
-        <w:rPr>
-          <w:sz w:val="28"/>
-          <w:szCs w:val="28"/>
-        </w:rPr>
-        <w:t xml:space="preserve">Руководитель </w:t>
-      </w:r>
-    </w:p>
-    <w:p>
-      <w:pPr>
-        <w:pStyle w:val="a3"/>
-        <w:tabs>
-          <w:tab w:val="right" w:leader="underscore" w:pos="9072"/>
-        </w:tabs>
-        <w:ind w:firstLine="0"/>
-        <w:jc w:val="left"/>
-        <w:rPr>
-          <w:sz w:val="28"/>
-          <w:szCs w:val="28"/>
-        </w:rPr>
-      </w:pPr>
-      <w:r>
-        <w:rPr>
-          <w:sz w:val="28"/>
-          <w:szCs w:val="28"/>
-        </w:rPr>
-        <w:t xml:space="preserve">по практической подготовке от </w:t>
-      </w:r>
-      <w:proofErr w:type="spellStart"/>
-      <w:r>
-        <w:rPr>
-          <w:sz w:val="28"/>
-          <w:szCs w:val="28"/>
-        </w:rPr>
-        <w:t>СПбГЭУ</w:t>
-      </w:r>
-      <w:proofErr w:type="spellEnd"/>
-      <w:r>
-        <w:rPr>
-          <w:sz w:val="28"/>
-          <w:szCs w:val="28"/>
-        </w:rPr>
-        <w:t xml:space="preserve"> </w:t>
-      </w:r>
-    </w:p>
-    <w:p>
-      <w:pPr>
-        <w:pStyle w:val="a3"/>
-        <w:tabs>
-          <w:tab w:val="right" w:leader="underscore" w:pos="9072"/>
-        </w:tabs>
-        <w:ind w:firstLine="0"/>
-        <w:jc w:val="left"/>
-        <w:rPr>
-          <w:i/>
-          <w:iCs/>
-          <w:sz w:val="24"/>
-          <w:szCs w:val="24"/>
-        </w:rPr>
-      </w:pPr>
-      <w:r>
-        <w:rPr>
-          <w:b/>
-          <w:iCs/>
-          <w:sz w:val="28"/>
-          <w:szCs w:val="28"/>
-          <w:u w:val="single"/>
-        </w:rPr>
-        <w:t>Полякова Светлана Петровна</w:t>
-      </w:r>
-      <w:r>
-        <w:rPr>
-          <w:iCs/>
-          <w:sz w:val="28"/>
-          <w:szCs w:val="28"/>
-        </w:rPr>
-        <w:t xml:space="preserve">, </w:t>
-      </w:r>
-      <w:r>
-        <w:rPr>
-          <w:b/>
-          <w:iCs/>
-          <w:sz w:val="28"/>
-          <w:szCs w:val="28"/>
-          <w:u w:val="single"/>
-        </w:rPr>
-        <w:t>к.э.н., доцент, доц.</w:t>
-      </w:r>
-      <w:r>
-        <w:rPr>
-          <w:noProof/>
-          <w:vertAlign w:val="superscript"/>
-        </w:rPr>
-        <w:t xml:space="preserve"> </w:t>
-      </w:r>
-      <w:r>
-        <w:rPr>
-          <w:i/>
-          <w:iCs/>
-          <w:sz w:val="24"/>
-          <w:szCs w:val="24"/>
-        </w:rPr>
-        <w:t xml:space="preserve"> </w:t>
-      </w:r>
-    </w:p>
-    <w:p>
-      <w:pPr>
-        <w:pStyle w:val="a3"/>
-        <w:tabs>
-          <w:tab w:val="right" w:leader="underscore" w:pos="9072"/>
-        </w:tabs>
-        <w:ind w:firstLine="0"/>
-        <w:jc w:val="left"/>
-        <w:rPr>
-          <w:i/>
-          <w:iCs/>
-          <w:sz w:val="24"/>
-          <w:szCs w:val="24"/>
-        </w:rPr>
-      </w:pPr>
-      <w:r>
-        <w:rPr>
-          <w:i/>
-          <w:iCs/>
-          <w:sz w:val="24"/>
-          <w:szCs w:val="24"/>
-        </w:rPr>
-        <w:t xml:space="preserve">(Ф.И.О., ученая степень, должность, ученое звание)                     </w:t>
-      </w:r>
-      <w:r>
-        <w:rPr>
-          <w:sz w:val="28"/>
-          <w:szCs w:val="28"/>
-        </w:rPr>
-        <w:t xml:space="preserve"> ________________</w:t>
-      </w:r>
-    </w:p>
-    <w:p>
-      <w:pPr>
-        <w:pStyle w:val="a3"/>
-        <w:tabs>
-          <w:tab w:val="right" w:leader="underscore" w:pos="9072"/>
-        </w:tabs>
-        <w:ind w:left="6946" w:firstLine="0"/>
-        <w:jc w:val="left"/>
-        <w:rPr>
-          <w:i/>
-          <w:sz w:val="28"/>
-          <w:szCs w:val="28"/>
-          <w:vertAlign w:val="superscript"/>
-        </w:rPr>
-      </w:pPr>
-      <w:r>
-        <w:rPr>
-          <w:i/>
-          <w:sz w:val="28"/>
-          <w:szCs w:val="28"/>
-          <w:vertAlign w:val="superscript"/>
-        </w:rPr>
-        <w:t>(подпись руководителя)</w:t>
-      </w:r>
-    </w:p>
-    <w:p>
-      <w:pPr>
-        <w:pStyle w:val="a3"/>
-        <w:tabs>
-          <w:tab w:val="right" w:leader="underscore" w:pos="9072"/>
-        </w:tabs>
-        <w:ind w:left="7371" w:firstLine="0"/>
-        <w:rPr>
-          <w:i/>
-          <w:sz w:val="28"/>
-          <w:szCs w:val="28"/>
-          <w:vertAlign w:val="superscript"/>
-        </w:rPr>
-      </w:pPr>
-    </w:p>
-    <w:p>
-      <w:pPr>
-        <w:pStyle w:val="a3"/>
-        <w:tabs>
-          <w:tab w:val="right" w:leader="underscore" w:pos="9072"/>
-        </w:tabs>
-        <w:ind w:left="7371" w:firstLine="0"/>
-        <w:rPr>
-          <w:iCs/>
-          <w:sz w:val="28"/>
-          <w:szCs w:val="28"/>
-        </w:rPr>
-      </w:pPr>
-    </w:p>
-    <w:p>
-      <w:pPr>
-        <w:pStyle w:val="a3"/>
-        <w:ind w:firstLine="0"/>
-        <w:jc w:val="left"/>
-        <w:rPr>
-          <w:i/>
-          <w:sz w:val="28"/>
-          <w:szCs w:val="28"/>
-          <w:vertAlign w:val="superscript"/>
-        </w:rPr>
-      </w:pPr>
-      <w:r>
-        <w:rPr>
-          <w:sz w:val="28"/>
-          <w:szCs w:val="28"/>
-        </w:rPr>
-        <w:t>Оценка по итогам защиты отчета________________________</w:t>
-      </w:r>
-    </w:p>
-    <w:p>
-      <w:pPr>
-        <w:pStyle w:val="a3"/>
-        <w:tabs>
-          <w:tab w:val="left" w:pos="6062"/>
-        </w:tabs>
-        <w:ind w:left="108"/>
-        <w:jc w:val="left"/>
-        <w:rPr>
-          <w:sz w:val="28"/>
-          <w:szCs w:val="28"/>
-        </w:rPr>
-      </w:pPr>
-    </w:p>
-    <w:p>
-      <w:pPr>
-        <w:pStyle w:val="a3"/>
-        <w:ind w:firstLine="24"/>
-        <w:jc w:val="center"/>
-        <w:rPr>
-          <w:bCs/>
-          <w:sz w:val="28"/>
-          <w:szCs w:val="28"/>
-        </w:rPr>
-      </w:pPr>
-    </w:p>
-    <w:p>
-      <w:pPr>
-        <w:pStyle w:val="a3"/>
-        <w:ind w:firstLine="0"/>
-        <w:rPr>
-          <w:bCs/>
-          <w:sz w:val="28"/>
-          <w:szCs w:val="28"/>
-        </w:rPr>
-      </w:pPr>
-    </w:p>
-    <w:p>
-      <w:pPr>
-        <w:pStyle w:val="a3"/>
-        <w:ind w:firstLine="24"/>
-        <w:jc w:val="center"/>
-        <w:rPr>
-          <w:bCs/>
-          <w:sz w:val="28"/>
-          <w:szCs w:val="28"/>
-        </w:rPr>
-      </w:pPr>
-    </w:p>
-    <w:p>
-      <w:pPr>
-        <w:pStyle w:val="a3"/>
-        <w:ind w:firstLine="24"/>
-        <w:jc w:val="center"/>
-        <w:rPr>
-          <w:bCs/>
-          <w:sz w:val="28"/>
-          <w:szCs w:val="28"/>
-        </w:rPr>
-      </w:pPr>
-    </w:p>
-    <w:p>
-      <w:pPr>
-        <w:pStyle w:val="a3"/>
-        <w:ind w:firstLine="24"/>
-        <w:jc w:val="center"/>
-        <w:rPr>
-          <w:bCs/>
-          <w:sz w:val="28"/>
-          <w:szCs w:val="28"/>
-        </w:rPr>
-      </w:pPr>
-    </w:p>
-    <w:p>
-      <w:pPr>
-        <w:pStyle w:val="a3"/>
-        <w:ind w:firstLine="24"/>
-        <w:jc w:val="center"/>
-        <w:rPr>
-          <w:bCs/>
-          <w:sz w:val="28"/>
-          <w:szCs w:val="28"/>
-        </w:rPr>
-      </w:pPr>
-      <w:r>
-        <w:rPr>
-          <w:bCs/>
-          <w:sz w:val="28"/>
-          <w:szCs w:val="28"/>
-        </w:rPr>
-        <w:t>Санкт-Петербург</w:t>
-      </w:r>
-    </w:p>
-    <w:p>
-      <w:pPr>
-        <w:pStyle w:val="a3"/>
-        <w:ind w:firstLine="24"/>
-        <w:jc w:val="center"/>
-        <w:rPr>
-          <w:bCs/>
-          <w:sz w:val="28"/>
-          <w:szCs w:val="28"/>
-        </w:rPr>
-      </w:pPr>
-      <w:r>
-        <w:rPr>
-          <w:bCs/>
-          <w:sz w:val="28"/>
-          <w:szCs w:val="28"/>
-        </w:rPr>
-        <w:t>2024 г.</w:t>
-      </w:r>
-    </w:p>
-    <w:p>
-      <w:pPr>
-        <w:pStyle w:val="ae"/>
-        <w:spacing w:before="0" w:after="0" w:line="240" w:lineRule="auto"/>
-        <w:ind w:left="2410"/>
-        <w:rPr>
-          <w:rFonts w:ascii="Times New Roman" w:hAnsi="Times New Roman"/>
-          <w:b/>
-          <w:i w:val="0"/>
-          <w:caps/>
-          <w:sz w:val="20"/>
-          <w:szCs w:val="20"/>
-        </w:rPr>
-        <w:sectPr>
-          <w:footerReference w:type="default" r:id="rId9"/>
-          <w:pgSz w:w="11906" w:h="16838"/>
-          <w:pgMar w:top="1134" w:right="850" w:bottom="1134" w:left="1701" w:header="708" w:footer="708" w:gutter="0"/>
-          <w:cols w:space="708"/>
-          <w:titlePg/>
-          <w:docGrid w:linePitch="360"/>
-        </w:sectPr>
-      </w:pPr>
     </w:p>
     <w:p>
       <w:pPr>

</xml_diff>